<commit_message>
add descriptions of polinom algorithms
</commit_message>
<xml_diff>
--- a/docs/05_Polinom_Report.docx
+++ b/docs/05_Polinom_Report.docx
@@ -413,6 +413,8 @@
         <w:t>Содержание</w:t>
       </w:r>
     </w:p>
+    <w:bookmarkStart w:id="0" w:name="_GoBack"/>
+    <w:bookmarkEnd w:id="0"/>
     <w:p>
       <w:pPr>
         <w:pStyle w:val="11"/>
@@ -432,7 +434,7 @@
       <w:r>
         <w:fldChar w:fldCharType="separate"/>
       </w:r>
-      <w:hyperlink w:anchor="_Toc25870742" w:history="1">
+      <w:hyperlink w:anchor="_Toc26709557" w:history="1">
         <w:r>
           <w:rPr>
             <w:rStyle w:val="af0"/>
@@ -459,7 +461,7 @@
             <w:noProof/>
             <w:webHidden/>
           </w:rPr>
-          <w:instrText xml:space="preserve"> PAGEREF _Toc25870742 \h </w:instrText>
+          <w:instrText xml:space="preserve"> PAGEREF _Toc26709557 \h </w:instrText>
         </w:r>
         <w:r>
           <w:rPr>
@@ -500,7 +502,7 @@
           <w:szCs w:val="22"/>
         </w:rPr>
       </w:pPr>
-      <w:hyperlink w:anchor="_Toc25870743" w:history="1">
+      <w:hyperlink w:anchor="_Toc26709558" w:history="1">
         <w:r>
           <w:rPr>
             <w:rStyle w:val="af0"/>
@@ -527,7 +529,7 @@
             <w:noProof/>
             <w:webHidden/>
           </w:rPr>
-          <w:instrText xml:space="preserve"> PAGEREF _Toc25870743 \h </w:instrText>
+          <w:instrText xml:space="preserve"> PAGEREF _Toc26709558 \h </w:instrText>
         </w:r>
         <w:r>
           <w:rPr>
@@ -568,7 +570,7 @@
           <w:szCs w:val="22"/>
         </w:rPr>
       </w:pPr>
-      <w:hyperlink w:anchor="_Toc25870744" w:history="1">
+      <w:hyperlink w:anchor="_Toc26709559" w:history="1">
         <w:r>
           <w:rPr>
             <w:rStyle w:val="af0"/>
@@ -595,7 +597,7 @@
             <w:noProof/>
             <w:webHidden/>
           </w:rPr>
-          <w:instrText xml:space="preserve"> PAGEREF _Toc25870744 \h </w:instrText>
+          <w:instrText xml:space="preserve"> PAGEREF _Toc26709559 \h </w:instrText>
         </w:r>
         <w:r>
           <w:rPr>
@@ -636,7 +638,7 @@
           <w:szCs w:val="22"/>
         </w:rPr>
       </w:pPr>
-      <w:hyperlink w:anchor="_Toc25870745" w:history="1">
+      <w:hyperlink w:anchor="_Toc26709560" w:history="1">
         <w:r>
           <w:rPr>
             <w:rStyle w:val="af0"/>
@@ -663,7 +665,7 @@
             <w:noProof/>
             <w:webHidden/>
           </w:rPr>
-          <w:instrText xml:space="preserve"> PAGEREF _Toc25870745 \h </w:instrText>
+          <w:instrText xml:space="preserve"> PAGEREF _Toc26709560 \h </w:instrText>
         </w:r>
         <w:r>
           <w:rPr>
@@ -704,7 +706,7 @@
           <w:szCs w:val="22"/>
         </w:rPr>
       </w:pPr>
-      <w:hyperlink w:anchor="_Toc25870746" w:history="1">
+      <w:hyperlink w:anchor="_Toc26709561" w:history="1">
         <w:r>
           <w:rPr>
             <w:rStyle w:val="af0"/>
@@ -731,7 +733,7 @@
             <w:noProof/>
             <w:webHidden/>
           </w:rPr>
-          <w:instrText xml:space="preserve"> PAGEREF _Toc25870746 \h </w:instrText>
+          <w:instrText xml:space="preserve"> PAGEREF _Toc26709561 \h </w:instrText>
         </w:r>
         <w:r>
           <w:rPr>
@@ -772,7 +774,7 @@
           <w:szCs w:val="22"/>
         </w:rPr>
       </w:pPr>
-      <w:hyperlink w:anchor="_Toc25870747" w:history="1">
+      <w:hyperlink w:anchor="_Toc26709562" w:history="1">
         <w:r>
           <w:rPr>
             <w:rStyle w:val="af0"/>
@@ -799,7 +801,7 @@
             <w:noProof/>
             <w:webHidden/>
           </w:rPr>
-          <w:instrText xml:space="preserve"> PAGEREF _Toc25870747 \h </w:instrText>
+          <w:instrText xml:space="preserve"> PAGEREF _Toc26709562 \h </w:instrText>
         </w:r>
         <w:r>
           <w:rPr>
@@ -840,7 +842,7 @@
           <w:szCs w:val="22"/>
         </w:rPr>
       </w:pPr>
-      <w:hyperlink w:anchor="_Toc25870748" w:history="1">
+      <w:hyperlink w:anchor="_Toc26709563" w:history="1">
         <w:r>
           <w:rPr>
             <w:rStyle w:val="af0"/>
@@ -867,7 +869,7 @@
             <w:noProof/>
             <w:webHidden/>
           </w:rPr>
-          <w:instrText xml:space="preserve"> PAGEREF _Toc25870748 \h </w:instrText>
+          <w:instrText xml:space="preserve"> PAGEREF _Toc26709563 \h </w:instrText>
         </w:r>
         <w:r>
           <w:rPr>
@@ -908,7 +910,7 @@
           <w:szCs w:val="22"/>
         </w:rPr>
       </w:pPr>
-      <w:hyperlink w:anchor="_Toc25870749" w:history="1">
+      <w:hyperlink w:anchor="_Toc26709564" w:history="1">
         <w:r>
           <w:rPr>
             <w:rStyle w:val="af0"/>
@@ -935,75 +937,7 @@
             <w:noProof/>
             <w:webHidden/>
           </w:rPr>
-          <w:instrText xml:space="preserve"> PAGEREF _Toc25870749 \h </w:instrText>
-        </w:r>
-        <w:r>
-          <w:rPr>
-            <w:noProof/>
-            <w:webHidden/>
-          </w:rPr>
-        </w:r>
-        <w:r>
-          <w:rPr>
-            <w:noProof/>
-            <w:webHidden/>
-          </w:rPr>
-          <w:fldChar w:fldCharType="separate"/>
-        </w:r>
-        <w:r>
-          <w:rPr>
-            <w:noProof/>
-            <w:webHidden/>
-          </w:rPr>
-          <w:t>12</w:t>
-        </w:r>
-        <w:r>
-          <w:rPr>
-            <w:noProof/>
-            <w:webHidden/>
-          </w:rPr>
-          <w:fldChar w:fldCharType="end"/>
-        </w:r>
-      </w:hyperlink>
-    </w:p>
-    <w:p>
-      <w:pPr>
-        <w:pStyle w:val="11"/>
-        <w:rPr>
-          <w:rFonts w:asciiTheme="minorHAnsi" w:eastAsiaTheme="minorEastAsia" w:hAnsiTheme="minorHAnsi" w:cstheme="minorBidi"/>
-          <w:noProof/>
-          <w:sz w:val="22"/>
-          <w:szCs w:val="22"/>
-        </w:rPr>
-      </w:pPr>
-      <w:hyperlink w:anchor="_Toc25870750" w:history="1">
-        <w:r>
-          <w:rPr>
-            <w:rStyle w:val="af0"/>
-            <w:noProof/>
-          </w:rPr>
-          <w:t>Литература</w:t>
-        </w:r>
-        <w:r>
-          <w:rPr>
-            <w:noProof/>
-            <w:webHidden/>
-          </w:rPr>
-          <w:tab/>
-        </w:r>
-        <w:r>
-          <w:rPr>
-            <w:noProof/>
-            <w:webHidden/>
-          </w:rPr>
-          <w:fldChar w:fldCharType="begin"/>
-        </w:r>
-        <w:r>
-          <w:rPr>
-            <w:noProof/>
-            <w:webHidden/>
-          </w:rPr>
-          <w:instrText xml:space="preserve"> PAGEREF _Toc25870750 \h </w:instrText>
+          <w:instrText xml:space="preserve"> PAGEREF _Toc26709564 \h </w:instrText>
         </w:r>
         <w:r>
           <w:rPr>
@@ -1044,13 +978,13 @@
           <w:szCs w:val="22"/>
         </w:rPr>
       </w:pPr>
-      <w:hyperlink w:anchor="_Toc25870751" w:history="1">
+      <w:hyperlink w:anchor="_Toc26709565" w:history="1">
         <w:r>
           <w:rPr>
             <w:rStyle w:val="af0"/>
             <w:noProof/>
           </w:rPr>
-          <w:t>Приложения</w:t>
+          <w:t>Литература</w:t>
         </w:r>
         <w:r>
           <w:rPr>
@@ -1071,7 +1005,7 @@
             <w:noProof/>
             <w:webHidden/>
           </w:rPr>
-          <w:instrText xml:space="preserve"> PAGEREF _Toc25870751 \h </w:instrText>
+          <w:instrText xml:space="preserve"> PAGEREF _Toc26709565 \h </w:instrText>
         </w:r>
         <w:r>
           <w:rPr>
@@ -1104,7 +1038,7 @@
     </w:p>
     <w:p>
       <w:pPr>
-        <w:pStyle w:val="21"/>
+        <w:pStyle w:val="11"/>
         <w:rPr>
           <w:rFonts w:asciiTheme="minorHAnsi" w:eastAsiaTheme="minorEastAsia" w:hAnsiTheme="minorHAnsi" w:cstheme="minorBidi"/>
           <w:noProof/>
@@ -1112,7 +1046,75 @@
           <w:szCs w:val="22"/>
         </w:rPr>
       </w:pPr>
-      <w:hyperlink w:anchor="_Toc25870752" w:history="1">
+      <w:hyperlink w:anchor="_Toc26709566" w:history="1">
+        <w:r>
+          <w:rPr>
+            <w:rStyle w:val="af0"/>
+            <w:noProof/>
+          </w:rPr>
+          <w:t>Приложения</w:t>
+        </w:r>
+        <w:r>
+          <w:rPr>
+            <w:noProof/>
+            <w:webHidden/>
+          </w:rPr>
+          <w:tab/>
+        </w:r>
+        <w:r>
+          <w:rPr>
+            <w:noProof/>
+            <w:webHidden/>
+          </w:rPr>
+          <w:fldChar w:fldCharType="begin"/>
+        </w:r>
+        <w:r>
+          <w:rPr>
+            <w:noProof/>
+            <w:webHidden/>
+          </w:rPr>
+          <w:instrText xml:space="preserve"> PAGEREF _Toc26709566 \h </w:instrText>
+        </w:r>
+        <w:r>
+          <w:rPr>
+            <w:noProof/>
+            <w:webHidden/>
+          </w:rPr>
+        </w:r>
+        <w:r>
+          <w:rPr>
+            <w:noProof/>
+            <w:webHidden/>
+          </w:rPr>
+          <w:fldChar w:fldCharType="separate"/>
+        </w:r>
+        <w:r>
+          <w:rPr>
+            <w:noProof/>
+            <w:webHidden/>
+          </w:rPr>
+          <w:t>15</w:t>
+        </w:r>
+        <w:r>
+          <w:rPr>
+            <w:noProof/>
+            <w:webHidden/>
+          </w:rPr>
+          <w:fldChar w:fldCharType="end"/>
+        </w:r>
+      </w:hyperlink>
+    </w:p>
+    <w:p>
+      <w:pPr>
+        <w:pStyle w:val="21"/>
+        <w:rPr>
+          <w:rFonts w:asciiTheme="minorHAnsi" w:eastAsiaTheme="minorEastAsia" w:hAnsiTheme="minorHAnsi" w:cstheme="minorBidi"/>
+          <w:noProof/>
+          <w:sz w:val="22"/>
+          <w:szCs w:val="22"/>
+        </w:rPr>
+      </w:pPr>
+      <w:hyperlink w:anchor="_Toc26709567" w:history="1">
         <w:r>
           <w:rPr>
             <w:rStyle w:val="af0"/>
@@ -1139,7 +1141,7 @@
             <w:noProof/>
             <w:webHidden/>
           </w:rPr>
-          <w:instrText xml:space="preserve"> PAGEREF _Toc25870752 \h </w:instrText>
+          <w:instrText xml:space="preserve"> PAGEREF _Toc26709567 \h </w:instrText>
         </w:r>
         <w:r>
           <w:rPr>
@@ -1159,7 +1161,7 @@
             <w:noProof/>
             <w:webHidden/>
           </w:rPr>
-          <w:t>14</w:t>
+          <w:t>15</w:t>
         </w:r>
         <w:r>
           <w:rPr>
@@ -1180,7 +1182,7 @@
           <w:szCs w:val="22"/>
         </w:rPr>
       </w:pPr>
-      <w:hyperlink w:anchor="_Toc25870753" w:history="1">
+      <w:hyperlink w:anchor="_Toc26709568" w:history="1">
         <w:r>
           <w:rPr>
             <w:rStyle w:val="af0"/>
@@ -1230,7 +1232,7 @@
             <w:noProof/>
             <w:webHidden/>
           </w:rPr>
-          <w:instrText xml:space="preserve"> PAGEREF _Toc25870753 \h </w:instrText>
+          <w:instrText xml:space="preserve"> PAGEREF _Toc26709568 \h </w:instrText>
         </w:r>
         <w:r>
           <w:rPr>
@@ -1250,7 +1252,7 @@
             <w:noProof/>
             <w:webHidden/>
           </w:rPr>
-          <w:t>17</w:t>
+          <w:t>18</w:t>
         </w:r>
         <w:r>
           <w:rPr>
@@ -1271,13 +1273,13 @@
           <w:szCs w:val="22"/>
         </w:rPr>
       </w:pPr>
-      <w:hyperlink w:anchor="_Toc25870754" w:history="1">
+      <w:hyperlink w:anchor="_Toc26709569" w:history="1">
         <w:r>
           <w:rPr>
             <w:rStyle w:val="af0"/>
             <w:noProof/>
           </w:rPr>
-          <w:t xml:space="preserve">Приложение 3. Класс </w:t>
+          <w:t>Приложение</w:t>
         </w:r>
         <w:r>
           <w:rPr>
@@ -1285,7 +1287,22 @@
             <w:noProof/>
             <w:lang w:val="en-US"/>
           </w:rPr>
-          <w:t>TNode</w:t>
+          <w:t xml:space="preserve"> 3. </w:t>
+        </w:r>
+        <w:r>
+          <w:rPr>
+            <w:rStyle w:val="af0"/>
+            <w:noProof/>
+          </w:rPr>
+          <w:t>Класс</w:t>
+        </w:r>
+        <w:r>
+          <w:rPr>
+            <w:rStyle w:val="af0"/>
+            <w:noProof/>
+            <w:lang w:val="en-US"/>
+          </w:rPr>
+          <w:t xml:space="preserve"> TNode</w:t>
         </w:r>
         <w:r>
           <w:rPr>
@@ -1306,7 +1323,7 @@
             <w:noProof/>
             <w:webHidden/>
           </w:rPr>
-          <w:instrText xml:space="preserve"> PAGEREF _Toc25870754 \h </w:instrText>
+          <w:instrText xml:space="preserve"> PAGEREF _Toc26709569 \h </w:instrText>
         </w:r>
         <w:r>
           <w:rPr>
@@ -1326,7 +1343,7 @@
             <w:noProof/>
             <w:webHidden/>
           </w:rPr>
-          <w:t>17</w:t>
+          <w:t>18</w:t>
         </w:r>
         <w:r>
           <w:rPr>
@@ -1347,7 +1364,7 @@
           <w:szCs w:val="22"/>
         </w:rPr>
       </w:pPr>
-      <w:hyperlink w:anchor="_Toc25870755" w:history="1">
+      <w:hyperlink w:anchor="_Toc26709570" w:history="1">
         <w:r>
           <w:rPr>
             <w:rStyle w:val="af0"/>
@@ -1397,7 +1414,7 @@
             <w:noProof/>
             <w:webHidden/>
           </w:rPr>
-          <w:instrText xml:space="preserve"> PAGEREF _Toc25870755 \h </w:instrText>
+          <w:instrText xml:space="preserve"> PAGEREF _Toc26709570 \h </w:instrText>
         </w:r>
         <w:r>
           <w:rPr>
@@ -1417,7 +1434,7 @@
             <w:noProof/>
             <w:webHidden/>
           </w:rPr>
-          <w:t>18</w:t>
+          <w:t>19</w:t>
         </w:r>
         <w:r>
           <w:rPr>
@@ -1438,7 +1455,7 @@
           <w:szCs w:val="22"/>
         </w:rPr>
       </w:pPr>
-      <w:hyperlink w:anchor="_Toc25870756" w:history="1">
+      <w:hyperlink w:anchor="_Toc26709571" w:history="1">
         <w:r>
           <w:rPr>
             <w:rStyle w:val="af0"/>
@@ -1488,7 +1505,7 @@
             <w:noProof/>
             <w:webHidden/>
           </w:rPr>
-          <w:instrText xml:space="preserve"> PAGEREF _Toc25870756 \h </w:instrText>
+          <w:instrText xml:space="preserve"> PAGEREF _Toc26709571 \h </w:instrText>
         </w:r>
         <w:r>
           <w:rPr>
@@ -1508,7 +1525,7 @@
             <w:noProof/>
             <w:webHidden/>
           </w:rPr>
-          <w:t>19</w:t>
+          <w:t>20</w:t>
         </w:r>
         <w:r>
           <w:rPr>
@@ -1529,7 +1546,7 @@
           <w:szCs w:val="22"/>
         </w:rPr>
       </w:pPr>
-      <w:hyperlink w:anchor="_Toc25870757" w:history="1">
+      <w:hyperlink w:anchor="_Toc26709572" w:history="1">
         <w:r>
           <w:rPr>
             <w:rStyle w:val="af0"/>
@@ -1579,7 +1596,7 @@
             <w:noProof/>
             <w:webHidden/>
           </w:rPr>
-          <w:instrText xml:space="preserve"> PAGEREF _Toc25870757 \h </w:instrText>
+          <w:instrText xml:space="preserve"> PAGEREF _Toc26709572 \h </w:instrText>
         </w:r>
         <w:r>
           <w:rPr>
@@ -1599,7 +1616,7 @@
             <w:noProof/>
             <w:webHidden/>
           </w:rPr>
-          <w:t>28</w:t>
+          <w:t>29</w:t>
         </w:r>
         <w:r>
           <w:rPr>
@@ -1620,7 +1637,7 @@
           <w:szCs w:val="22"/>
         </w:rPr>
       </w:pPr>
-      <w:hyperlink w:anchor="_Toc25870758" w:history="1">
+      <w:hyperlink w:anchor="_Toc26709573" w:history="1">
         <w:r>
           <w:rPr>
             <w:rStyle w:val="af0"/>
@@ -1670,7 +1687,7 @@
             <w:noProof/>
             <w:webHidden/>
           </w:rPr>
-          <w:instrText xml:space="preserve"> PAGEREF _Toc25870758 \h </w:instrText>
+          <w:instrText xml:space="preserve"> PAGEREF _Toc26709573 \h </w:instrText>
         </w:r>
         <w:r>
           <w:rPr>
@@ -1690,7 +1707,7 @@
             <w:noProof/>
             <w:webHidden/>
           </w:rPr>
-          <w:t>39</w:t>
+          <w:t>40</w:t>
         </w:r>
         <w:r>
           <w:rPr>
@@ -1720,12 +1737,12 @@
       <w:pPr>
         <w:pStyle w:val="10"/>
       </w:pPr>
-      <w:bookmarkStart w:id="0" w:name="_Toc25870742"/>
+      <w:bookmarkStart w:id="1" w:name="_Toc26709557"/>
       <w:r>
         <w:lastRenderedPageBreak/>
         <w:t>Введение</w:t>
       </w:r>
-      <w:bookmarkEnd w:id="0"/>
+      <w:bookmarkEnd w:id="1"/>
     </w:p>
     <w:p>
       <w:pPr>
@@ -2672,12 +2689,12 @@
       <w:pPr>
         <w:pStyle w:val="10"/>
       </w:pPr>
-      <w:bookmarkStart w:id="1" w:name="_Toc25870743"/>
+      <w:bookmarkStart w:id="2" w:name="_Toc26709558"/>
       <w:r>
         <w:lastRenderedPageBreak/>
         <w:t>Постановка задачи</w:t>
       </w:r>
-      <w:bookmarkEnd w:id="1"/>
+      <w:bookmarkEnd w:id="2"/>
     </w:p>
     <w:p>
       <w:r>
@@ -2692,8 +2709,6 @@
       <w:r>
         <w:t>от</w:t>
       </w:r>
-      <w:bookmarkStart w:id="2" w:name="_GoBack"/>
-      <w:bookmarkEnd w:id="2"/>
       <w:r>
         <w:t xml:space="preserve"> </w:t>
       </w:r>
@@ -2949,7 +2964,7 @@
       <w:pPr>
         <w:pStyle w:val="10"/>
       </w:pPr>
-      <w:bookmarkStart w:id="3" w:name="_Toc25870744"/>
+      <w:bookmarkStart w:id="3" w:name="_Toc26709559"/>
       <w:r>
         <w:lastRenderedPageBreak/>
         <w:t xml:space="preserve">Руководство </w:t>
@@ -3097,8 +3112,8 @@
                           <w:szCs w:val="24"/>
                         </w:rPr>
                       </w:pPr>
-                      <w:bookmarkStart w:id="5" w:name="_Ref25772022"/>
                       <w:bookmarkStart w:id="6" w:name="_Ref25870903"/>
+                      <w:bookmarkStart w:id="7" w:name="_Ref25772022"/>
                       <w:r>
                         <w:rPr>
                           <w:b/>
@@ -3149,7 +3164,7 @@
                         </w:rPr>
                         <w:t xml:space="preserve"> Демонстрация работы программы.</w:t>
                       </w:r>
-                      <w:bookmarkEnd w:id="5"/>
+                      <w:bookmarkEnd w:id="7"/>
                     </w:p>
                   </w:txbxContent>
                 </v:textbox>
@@ -3299,7 +3314,7 @@
                                 <w:szCs w:val="24"/>
                               </w:rPr>
                             </w:pPr>
-                            <w:bookmarkStart w:id="6" w:name="_Ref25772322"/>
+                            <w:bookmarkStart w:id="8" w:name="_Ref25772322"/>
                             <w:r>
                               <w:rPr>
                                 <w:b/>
@@ -3337,7 +3352,7 @@
                               </w:rPr>
                               <w:fldChar w:fldCharType="end"/>
                             </w:r>
-                            <w:bookmarkEnd w:id="6"/>
+                            <w:bookmarkEnd w:id="8"/>
                             <w:r>
                               <w:t xml:space="preserve">  </w:t>
                             </w:r>
@@ -3377,7 +3392,7 @@
                           <w:szCs w:val="24"/>
                         </w:rPr>
                       </w:pPr>
-                      <w:bookmarkStart w:id="8" w:name="_Ref25772322"/>
+                      <w:bookmarkStart w:id="9" w:name="_Ref25772322"/>
                       <w:r>
                         <w:rPr>
                           <w:b/>
@@ -3415,7 +3430,7 @@
                         </w:rPr>
                         <w:fldChar w:fldCharType="end"/>
                       </w:r>
-                      <w:bookmarkEnd w:id="8"/>
+                      <w:bookmarkEnd w:id="9"/>
                       <w:r>
                         <w:t xml:space="preserve">  </w:t>
                       </w:r>
@@ -3571,22 +3586,22 @@
       <w:r>
         <w:br w:type="page"/>
       </w:r>
-      <w:bookmarkStart w:id="7" w:name="_Toc25870745"/>
+      <w:bookmarkStart w:id="10" w:name="_Toc26709560"/>
       <w:r>
         <w:lastRenderedPageBreak/>
         <w:t>Руководство программиста</w:t>
       </w:r>
-      <w:bookmarkEnd w:id="7"/>
+      <w:bookmarkEnd w:id="10"/>
     </w:p>
     <w:p>
       <w:pPr>
         <w:pStyle w:val="2"/>
       </w:pPr>
-      <w:bookmarkStart w:id="8" w:name="_Toc25870746"/>
+      <w:bookmarkStart w:id="11" w:name="_Toc26709561"/>
       <w:r>
         <w:t>Описание структуры программы</w:t>
       </w:r>
-      <w:bookmarkEnd w:id="8"/>
+      <w:bookmarkEnd w:id="11"/>
     </w:p>
     <w:p>
       <w:r>
@@ -3879,11 +3894,11 @@
       <w:pPr>
         <w:pStyle w:val="2"/>
       </w:pPr>
-      <w:bookmarkStart w:id="9" w:name="_Toc25870747"/>
+      <w:bookmarkStart w:id="12" w:name="_Toc26709562"/>
       <w:r>
         <w:t>Описание структур данных</w:t>
       </w:r>
-      <w:bookmarkEnd w:id="9"/>
+      <w:bookmarkEnd w:id="12"/>
     </w:p>
     <w:p>
       <w:pPr>
@@ -6940,11 +6955,11 @@
       <w:pPr>
         <w:pStyle w:val="2"/>
       </w:pPr>
-      <w:bookmarkStart w:id="10" w:name="_Toc25870748"/>
+      <w:bookmarkStart w:id="13" w:name="_Toc26709563"/>
       <w:r>
         <w:t>Описание алгоритмов</w:t>
       </w:r>
-      <w:bookmarkEnd w:id="10"/>
+      <w:bookmarkEnd w:id="13"/>
     </w:p>
     <w:p>
       <w:pPr>
@@ -7138,7 +7153,7 @@
                                 <w:szCs w:val="24"/>
                               </w:rPr>
                             </w:pPr>
-                            <w:bookmarkStart w:id="11" w:name="_Ref25867414"/>
+                            <w:bookmarkStart w:id="14" w:name="_Ref25867414"/>
                             <w:r>
                               <w:rPr>
                                 <w:b/>
@@ -7146,7 +7161,7 @@
                               </w:rPr>
                               <w:t xml:space="preserve">Рис.  </w:t>
                             </w:r>
-                            <w:bookmarkEnd w:id="11"/>
+                            <w:bookmarkEnd w:id="14"/>
                             <w:r>
                               <w:rPr>
                                 <w:b/>
@@ -7325,7 +7340,7 @@
                                 <w:szCs w:val="24"/>
                               </w:rPr>
                             </w:pPr>
-                            <w:bookmarkStart w:id="12" w:name="_Ref25776753"/>
+                            <w:bookmarkStart w:id="16" w:name="_Ref25776753"/>
                             <w:r>
                               <w:rPr>
                                 <w:b/>
@@ -7333,20 +7348,13 @@
                               </w:rPr>
                               <w:t xml:space="preserve">Рис.  </w:t>
                             </w:r>
-                            <w:bookmarkEnd w:id="12"/>
+                            <w:bookmarkEnd w:id="16"/>
                             <w:r>
                               <w:rPr>
                                 <w:b/>
                                 <w:sz w:val="20"/>
                               </w:rPr>
-                              <w:t>3</w:t>
-                            </w:r>
-                            <w:r>
-                              <w:rPr>
-                                <w:b/>
-                                <w:sz w:val="20"/>
-                              </w:rPr>
-                              <w:t xml:space="preserve"> </w:t>
+                              <w:t xml:space="preserve">3 </w:t>
                             </w:r>
                             <w:r>
                               <w:rPr>
@@ -7397,14 +7405,7 @@
                           <w:b/>
                           <w:sz w:val="20"/>
                         </w:rPr>
-                        <w:t>3</w:t>
-                      </w:r>
-                      <w:r>
-                        <w:rPr>
-                          <w:b/>
-                          <w:sz w:val="20"/>
-                        </w:rPr>
-                        <w:t xml:space="preserve"> </w:t>
+                        <w:t xml:space="preserve">3 </w:t>
                       </w:r>
                       <w:r>
                         <w:rPr>
@@ -7897,19 +7898,211 @@
     </w:p>
     <w:p>
       <w:pPr>
+        <w:ind w:firstLine="0"/>
+      </w:pPr>
+      <w:r>
+        <w:t>Рассмотрим отдельно алгоритмы работы некоторых методов:</w:t>
+      </w:r>
+    </w:p>
+    <w:p>
+      <w:pPr>
+        <w:pStyle w:val="afc"/>
+        <w:numPr>
+          <w:ilvl w:val="0"/>
+          <w:numId w:val="37"/>
+        </w:numPr>
+        <w:ind w:left="1276"/>
+        <w:rPr>
+          <w:b/>
+        </w:rPr>
+      </w:pPr>
+      <w:r>
+        <w:rPr>
+          <w:b/>
+        </w:rPr>
+        <w:t>Приведение к стандартному виду:</w:t>
+      </w:r>
+    </w:p>
+    <w:p>
+      <w:pPr>
+        <w:pStyle w:val="afc"/>
+        <w:ind w:left="1276" w:firstLine="0"/>
+      </w:pPr>
+      <w:r>
+        <w:t xml:space="preserve">Все алгоритмы и методы в программе реализованы для полиномов, которые уже приведены к стандартному виду. Стандартным видом для полинома в данной программе считается хранение полинома в </w:t>
+      </w:r>
+      <w:r>
+        <w:t>упорядоченном</w:t>
+      </w:r>
+      <w:r>
+        <w:t xml:space="preserve"> </w:t>
+      </w:r>
+      <w:r>
+        <w:t>по возрастанию степен</w:t>
+      </w:r>
+      <w:r>
+        <w:t>ей</w:t>
+      </w:r>
+      <w:r>
+        <w:t xml:space="preserve"> виде и отсутствие мономов с одинаковыми степенями. Таким образом, метод сначала складывает мономы одной степени, если таковы имеются</w:t>
+      </w:r>
+      <w:r>
+        <w:t>, то есть реализован проход по всем мономам полинома, остановившись на одном из них (ключевой), выполняется новый проход от начала до того, на котором остановились, если во время прохода есть моном с той же степенью, что и у ключевого, то к его коэффициенту добавляется коэффициент повторяющегося монома, а сам этот повторяющийся моном удаляется из полинома, и так проход выполняется до конца. Затем после этой отчистки выполняется сортировка мономов в порядке возрастания степеней.</w:t>
+      </w:r>
+    </w:p>
+    <w:p>
+      <w:pPr>
+        <w:pStyle w:val="afc"/>
+        <w:numPr>
+          <w:ilvl w:val="0"/>
+          <w:numId w:val="37"/>
+        </w:numPr>
+        <w:ind w:left="1276"/>
+        <w:rPr>
+          <w:b/>
+        </w:rPr>
+      </w:pPr>
+      <w:r>
+        <w:rPr>
+          <w:b/>
+        </w:rPr>
+        <w:t>Сумма двух полиномов:</w:t>
+      </w:r>
+    </w:p>
+    <w:p>
+      <w:pPr>
+        <w:pStyle w:val="afc"/>
+        <w:ind w:left="1276" w:firstLine="0"/>
+      </w:pPr>
+      <w:r>
+        <w:t xml:space="preserve">Сумма реализована для двух полиномов, которые хранятся в стандартном виде. Создается временный, результирующий полином, который является копией первого полинома. Выполняется проход по мономам второго полинома. Остановившись на одном из них (ключевой), выполняется проход по мономам результирующего полинома до тех пор, пока мономы не кончатся и степени мономов в результирующем полиноме будут </w:t>
+      </w:r>
+      <w:r>
+        <w:t>меньше</w:t>
+      </w:r>
+      <w:r>
+        <w:t xml:space="preserve"> или равны степени ключевого монома. Если проход был выполнено до конца, то моном добавляется в конец результирующего, если нет, то этот моном добавляется после монома в результирующем</w:t>
+      </w:r>
+      <w:r>
+        <w:t xml:space="preserve">, который является последним, у кого степень была меньше степени ключевого. Таким образом, выполняется некое слияние двух отсортированных полиномов. В конце слияния выполняется приведение к стандартному виду для того, чтобы сложить мономы </w:t>
+      </w:r>
+      <w:r>
+        <w:t xml:space="preserve">с </w:t>
+      </w:r>
+      <w:r>
+        <w:t>одинаковой степен</w:t>
+      </w:r>
+      <w:r>
+        <w:t>ью</w:t>
+      </w:r>
+      <w:r>
+        <w:t>.</w:t>
+      </w:r>
+    </w:p>
+    <w:p>
+      <w:pPr>
+        <w:pStyle w:val="afc"/>
+        <w:numPr>
+          <w:ilvl w:val="0"/>
+          <w:numId w:val="37"/>
+        </w:numPr>
+        <w:ind w:left="1276"/>
+        <w:rPr>
+          <w:b/>
+        </w:rPr>
+      </w:pPr>
+      <w:r>
+        <w:rPr>
+          <w:b/>
+        </w:rPr>
+        <w:t>Операция «унарный минус»:</w:t>
+      </w:r>
+    </w:p>
+    <w:p>
+      <w:pPr>
+        <w:pStyle w:val="afc"/>
+        <w:ind w:left="1276" w:firstLine="0"/>
+      </w:pPr>
+      <w:r>
+        <w:t>Коэффициенты всех мономов в полиноме умножаются на -1.</w:t>
+      </w:r>
+    </w:p>
+    <w:p>
+      <w:pPr>
+        <w:pStyle w:val="afc"/>
+        <w:numPr>
+          <w:ilvl w:val="0"/>
+          <w:numId w:val="37"/>
+        </w:numPr>
+        <w:ind w:left="1276"/>
+        <w:rPr>
+          <w:b/>
+        </w:rPr>
+      </w:pPr>
+      <w:r>
+        <w:rPr>
+          <w:b/>
+        </w:rPr>
+        <w:t>Разность двух полиномов:</w:t>
+      </w:r>
+    </w:p>
+    <w:p>
+      <w:pPr>
+        <w:pStyle w:val="afc"/>
+        <w:ind w:left="1276" w:firstLine="0"/>
+      </w:pPr>
+      <w:r>
+        <w:t>Разность реализована как сложение двух полиномов, один из которых умножен на -1.</w:t>
+      </w:r>
+    </w:p>
+    <w:p>
+      <w:pPr>
+        <w:pStyle w:val="afc"/>
+        <w:numPr>
+          <w:ilvl w:val="0"/>
+          <w:numId w:val="37"/>
+        </w:numPr>
+        <w:ind w:left="1276"/>
+        <w:rPr>
+          <w:b/>
+        </w:rPr>
+      </w:pPr>
+      <w:r>
+        <w:rPr>
+          <w:b/>
+        </w:rPr>
+        <w:t>Произведение двух полиномов:</w:t>
+      </w:r>
+    </w:p>
+    <w:p>
+      <w:pPr>
+        <w:pStyle w:val="afc"/>
+        <w:ind w:left="1276" w:firstLine="0"/>
+      </w:pPr>
+      <w:r>
+        <w:t xml:space="preserve">Создается пустой результирующий полином и выполняется проход по первому полиному. Остановившись на одном из мономов (ключевой), выполняется новый проход по второму полиному. Сначала выполняется проверка на корректность степеней: если сумма степени ключевого монома и монома из второго полинома больше 999, то бросается исключение, если нет, то в результирующий полином добавляется новый моном, у которого коэффициентом является произведение коэффициентов ключевого и монома </w:t>
+      </w:r>
+      <w:r>
+        <w:lastRenderedPageBreak/>
+        <w:t>из второго полинома, а степень является суммой степеней этих же мономов. В конце выполняется приведение к стандартному виду.</w:t>
+      </w:r>
+    </w:p>
+    <w:p>
+      <w:pPr>
         <w:pStyle w:val="10"/>
-      </w:pPr>
-      <w:bookmarkStart w:id="13" w:name="_Toc169986019"/>
+        <w:ind w:firstLine="0"/>
+      </w:pPr>
+      <w:bookmarkStart w:id="18" w:name="_Toc169986019"/>
       <w:r>
         <w:br w:type="page"/>
       </w:r>
-      <w:bookmarkStart w:id="14" w:name="_Toc25870749"/>
+      <w:bookmarkStart w:id="19" w:name="_Toc26709564"/>
       <w:r>
         <w:lastRenderedPageBreak/>
         <w:t>Заключение</w:t>
       </w:r>
-      <w:bookmarkEnd w:id="13"/>
-      <w:bookmarkEnd w:id="14"/>
+      <w:bookmarkEnd w:id="18"/>
+      <w:bookmarkEnd w:id="19"/>
     </w:p>
     <w:p>
       <w:pPr>
@@ -8030,14 +8223,14 @@
         <w:pStyle w:val="10"/>
         <w:ind w:firstLine="0"/>
       </w:pPr>
-      <w:bookmarkStart w:id="15" w:name="_Toc169986020"/>
-      <w:bookmarkStart w:id="16" w:name="_Toc25870750"/>
+      <w:bookmarkStart w:id="20" w:name="_Toc169986020"/>
+      <w:bookmarkStart w:id="21" w:name="_Toc26709565"/>
       <w:r>
         <w:lastRenderedPageBreak/>
         <w:t>Литература</w:t>
       </w:r>
-      <w:bookmarkEnd w:id="15"/>
-      <w:bookmarkEnd w:id="16"/>
+      <w:bookmarkEnd w:id="20"/>
+      <w:bookmarkEnd w:id="21"/>
     </w:p>
     <w:p>
       <w:pPr>
@@ -8121,32 +8314,32 @@
       <w:pPr>
         <w:pStyle w:val="10"/>
       </w:pPr>
-      <w:bookmarkStart w:id="17" w:name="_Toc169986021"/>
-      <w:bookmarkStart w:id="18" w:name="_Toc25870751"/>
+      <w:bookmarkStart w:id="22" w:name="_Toc169986021"/>
+      <w:bookmarkStart w:id="23" w:name="_Toc26709566"/>
       <w:r>
         <w:lastRenderedPageBreak/>
         <w:t>Приложения</w:t>
       </w:r>
-      <w:bookmarkEnd w:id="17"/>
-      <w:bookmarkEnd w:id="18"/>
+      <w:bookmarkEnd w:id="22"/>
+      <w:bookmarkEnd w:id="23"/>
     </w:p>
     <w:p>
       <w:pPr>
         <w:pStyle w:val="2"/>
       </w:pPr>
-      <w:bookmarkStart w:id="19" w:name="_Toc169986022"/>
-      <w:bookmarkStart w:id="20" w:name="_Toc25870752"/>
+      <w:bookmarkStart w:id="24" w:name="_Toc169986022"/>
+      <w:bookmarkStart w:id="25" w:name="_Toc26709567"/>
       <w:r>
         <w:t xml:space="preserve">Приложение </w:t>
       </w:r>
-      <w:bookmarkEnd w:id="19"/>
+      <w:bookmarkEnd w:id="24"/>
       <w:r>
         <w:t>1</w:t>
       </w:r>
       <w:r>
         <w:t>. Исходный код основной функции</w:t>
       </w:r>
-      <w:bookmarkEnd w:id="20"/>
+      <w:bookmarkEnd w:id="25"/>
     </w:p>
     <w:p>
       <w:pPr>
@@ -11663,8 +11856,8 @@
           <w:lang w:val="en-US"/>
         </w:rPr>
       </w:pPr>
-      <w:bookmarkStart w:id="21" w:name="_Toc23531067"/>
-      <w:bookmarkStart w:id="22" w:name="_Toc25870753"/>
+      <w:bookmarkStart w:id="26" w:name="_Toc23531067"/>
+      <w:bookmarkStart w:id="27" w:name="_Toc26709568"/>
       <w:r>
         <w:lastRenderedPageBreak/>
         <w:t>Приложение</w:t>
@@ -11690,8 +11883,8 @@
         </w:rPr>
         <w:t>Exceptions</w:t>
       </w:r>
-      <w:bookmarkEnd w:id="21"/>
-      <w:bookmarkEnd w:id="22"/>
+      <w:bookmarkEnd w:id="26"/>
+      <w:bookmarkEnd w:id="27"/>
     </w:p>
     <w:p>
       <w:pPr>
@@ -12122,7 +12315,7 @@
           <w:lang w:val="en-US"/>
         </w:rPr>
       </w:pPr>
-      <w:bookmarkStart w:id="23" w:name="_Toc25870754"/>
+      <w:bookmarkStart w:id="28" w:name="_Toc26709569"/>
       <w:r>
         <w:t>Приложение</w:t>
       </w:r>
@@ -12159,7 +12352,7 @@
         </w:rPr>
         <w:t>TNode</w:t>
       </w:r>
-      <w:bookmarkEnd w:id="23"/>
+      <w:bookmarkEnd w:id="28"/>
     </w:p>
     <w:p>
       <w:pPr>
@@ -13098,7 +13291,7 @@
           <w:lang w:val="en-US"/>
         </w:rPr>
       </w:pPr>
-      <w:bookmarkStart w:id="24" w:name="_Toc25870755"/>
+      <w:bookmarkStart w:id="29" w:name="_Toc26709570"/>
       <w:r>
         <w:t>Приложение</w:t>
       </w:r>
@@ -13135,7 +13328,7 @@
         </w:rPr>
         <w:t>TNode &lt;int, float&gt;</w:t>
       </w:r>
-      <w:bookmarkEnd w:id="24"/>
+      <w:bookmarkEnd w:id="29"/>
     </w:p>
     <w:p>
       <w:pPr>
@@ -13617,7 +13810,7 @@
           <w:lang w:val="en-US"/>
         </w:rPr>
       </w:pPr>
-      <w:bookmarkStart w:id="25" w:name="_Toc25870756"/>
+      <w:bookmarkStart w:id="30" w:name="_Toc26709571"/>
       <w:r>
         <w:t>Приложение</w:t>
       </w:r>
@@ -13654,7 +13847,7 @@
         </w:rPr>
         <w:t>TList</w:t>
       </w:r>
-      <w:bookmarkEnd w:id="25"/>
+      <w:bookmarkEnd w:id="30"/>
     </w:p>
     <w:p>
       <w:pPr>
@@ -22104,7 +22297,7 @@
           <w:lang w:val="en-US"/>
         </w:rPr>
       </w:pPr>
-      <w:bookmarkStart w:id="26" w:name="_Toc25870757"/>
+      <w:bookmarkStart w:id="31" w:name="_Toc26709572"/>
       <w:r>
         <w:t>Приложение</w:t>
       </w:r>
@@ -22141,7 +22334,7 @@
         </w:rPr>
         <w:t>TList &lt;int, float&gt;</w:t>
       </w:r>
-      <w:bookmarkEnd w:id="26"/>
+      <w:bookmarkEnd w:id="31"/>
     </w:p>
     <w:p>
       <w:pPr>
@@ -31642,7 +31835,7 @@
           <w:lang w:val="en-US"/>
         </w:rPr>
       </w:pPr>
-      <w:bookmarkStart w:id="27" w:name="_Toc25870758"/>
+      <w:bookmarkStart w:id="32" w:name="_Toc26709573"/>
       <w:r>
         <w:t>Приложение</w:t>
       </w:r>
@@ -31679,7 +31872,7 @@
         </w:rPr>
         <w:t>TPolinom</w:t>
       </w:r>
-      <w:bookmarkEnd w:id="27"/>
+      <w:bookmarkEnd w:id="32"/>
     </w:p>
     <w:p>
       <w:pPr>
@@ -41132,7 +41325,7 @@
         <w:rStyle w:val="ad"/>
         <w:noProof/>
       </w:rPr>
-      <w:t>3</w:t>
+      <w:t>2</w:t>
     </w:r>
     <w:r>
       <w:rPr>
@@ -43688,6 +43881,119 @@
     <w:numStyleLink w:val="a"/>
   </w:abstractNum>
   <w:abstractNum w:abstractNumId="35">
+    <w:nsid w:val="7DC837EA"/>
+    <w:multiLevelType w:val="hybridMultilevel"/>
+    <w:tmpl w:val="7AFC8A68"/>
+    <w:lvl w:ilvl="0" w:tplc="04190001">
+      <w:start w:val="1"/>
+      <w:numFmt w:val="bullet"/>
+      <w:lvlText w:val=""/>
+      <w:lvlJc w:val="left"/>
+      <w:pPr>
+        <w:ind w:left="1778" w:hanging="360"/>
+      </w:pPr>
+      <w:rPr>
+        <w:rFonts w:ascii="Symbol" w:hAnsi="Symbol" w:hint="default"/>
+      </w:rPr>
+    </w:lvl>
+    <w:lvl w:ilvl="1" w:tplc="04190003" w:tentative="1">
+      <w:start w:val="1"/>
+      <w:numFmt w:val="bullet"/>
+      <w:lvlText w:val="o"/>
+      <w:lvlJc w:val="left"/>
+      <w:pPr>
+        <w:ind w:left="2498" w:hanging="360"/>
+      </w:pPr>
+      <w:rPr>
+        <w:rFonts w:ascii="Courier New" w:hAnsi="Courier New" w:cs="Courier New" w:hint="default"/>
+      </w:rPr>
+    </w:lvl>
+    <w:lvl w:ilvl="2" w:tplc="04190005" w:tentative="1">
+      <w:start w:val="1"/>
+      <w:numFmt w:val="bullet"/>
+      <w:lvlText w:val=""/>
+      <w:lvlJc w:val="left"/>
+      <w:pPr>
+        <w:ind w:left="3218" w:hanging="360"/>
+      </w:pPr>
+      <w:rPr>
+        <w:rFonts w:ascii="Wingdings" w:hAnsi="Wingdings" w:hint="default"/>
+      </w:rPr>
+    </w:lvl>
+    <w:lvl w:ilvl="3" w:tplc="04190001" w:tentative="1">
+      <w:start w:val="1"/>
+      <w:numFmt w:val="bullet"/>
+      <w:lvlText w:val=""/>
+      <w:lvlJc w:val="left"/>
+      <w:pPr>
+        <w:ind w:left="3938" w:hanging="360"/>
+      </w:pPr>
+      <w:rPr>
+        <w:rFonts w:ascii="Symbol" w:hAnsi="Symbol" w:hint="default"/>
+      </w:rPr>
+    </w:lvl>
+    <w:lvl w:ilvl="4" w:tplc="04190003" w:tentative="1">
+      <w:start w:val="1"/>
+      <w:numFmt w:val="bullet"/>
+      <w:lvlText w:val="o"/>
+      <w:lvlJc w:val="left"/>
+      <w:pPr>
+        <w:ind w:left="4658" w:hanging="360"/>
+      </w:pPr>
+      <w:rPr>
+        <w:rFonts w:ascii="Courier New" w:hAnsi="Courier New" w:cs="Courier New" w:hint="default"/>
+      </w:rPr>
+    </w:lvl>
+    <w:lvl w:ilvl="5" w:tplc="04190005" w:tentative="1">
+      <w:start w:val="1"/>
+      <w:numFmt w:val="bullet"/>
+      <w:lvlText w:val=""/>
+      <w:lvlJc w:val="left"/>
+      <w:pPr>
+        <w:ind w:left="5378" w:hanging="360"/>
+      </w:pPr>
+      <w:rPr>
+        <w:rFonts w:ascii="Wingdings" w:hAnsi="Wingdings" w:hint="default"/>
+      </w:rPr>
+    </w:lvl>
+    <w:lvl w:ilvl="6" w:tplc="04190001" w:tentative="1">
+      <w:start w:val="1"/>
+      <w:numFmt w:val="bullet"/>
+      <w:lvlText w:val=""/>
+      <w:lvlJc w:val="left"/>
+      <w:pPr>
+        <w:ind w:left="6098" w:hanging="360"/>
+      </w:pPr>
+      <w:rPr>
+        <w:rFonts w:ascii="Symbol" w:hAnsi="Symbol" w:hint="default"/>
+      </w:rPr>
+    </w:lvl>
+    <w:lvl w:ilvl="7" w:tplc="04190003" w:tentative="1">
+      <w:start w:val="1"/>
+      <w:numFmt w:val="bullet"/>
+      <w:lvlText w:val="o"/>
+      <w:lvlJc w:val="left"/>
+      <w:pPr>
+        <w:ind w:left="6818" w:hanging="360"/>
+      </w:pPr>
+      <w:rPr>
+        <w:rFonts w:ascii="Courier New" w:hAnsi="Courier New" w:cs="Courier New" w:hint="default"/>
+      </w:rPr>
+    </w:lvl>
+    <w:lvl w:ilvl="8" w:tplc="04190005" w:tentative="1">
+      <w:start w:val="1"/>
+      <w:numFmt w:val="bullet"/>
+      <w:lvlText w:val=""/>
+      <w:lvlJc w:val="left"/>
+      <w:pPr>
+        <w:ind w:left="7538" w:hanging="360"/>
+      </w:pPr>
+      <w:rPr>
+        <w:rFonts w:ascii="Wingdings" w:hAnsi="Wingdings" w:hint="default"/>
+      </w:rPr>
+    </w:lvl>
+  </w:abstractNum>
+  <w:abstractNum w:abstractNumId="36">
     <w:nsid w:val="7E7F0F61"/>
     <w:multiLevelType w:val="hybridMultilevel"/>
     <w:tmpl w:val="6E705458"/>
@@ -43871,7 +44177,7 @@
     <w:abstractNumId w:val="23"/>
   </w:num>
   <w:num w:numId="23">
-    <w:abstractNumId w:val="35"/>
+    <w:abstractNumId w:val="36"/>
   </w:num>
   <w:num w:numId="24">
     <w:abstractNumId w:val="20"/>
@@ -43911,6 +44217,9 @@
   </w:num>
   <w:num w:numId="36">
     <w:abstractNumId w:val="21"/>
+  </w:num>
+  <w:num w:numId="37">
+    <w:abstractNumId w:val="35"/>
   </w:num>
 </w:numbering>
 </file>
@@ -44995,7 +45304,7 @@
 </file>
 
 <file path=customXml/itemProps1.xml><?xml version="1.0" encoding="utf-8"?>
-<ds:datastoreItem xmlns:ds="http://schemas.openxmlformats.org/officeDocument/2006/customXml" ds:itemID="{4E813A78-6E6B-4A61-A9BF-2EFF6BEB7160}">
+<ds:datastoreItem xmlns:ds="http://schemas.openxmlformats.org/officeDocument/2006/customXml" ds:itemID="{60240BAE-35E3-4F02-852D-6993E7B335F8}">
   <ds:schemaRefs>
     <ds:schemaRef ds:uri="http://schemas.openxmlformats.org/officeDocument/2006/bibliography"/>
   </ds:schemaRefs>

</xml_diff>